<commit_message>
added old bkm data
</commit_message>
<xml_diff>
--- a/ProjeTaslak.docx
+++ b/ProjeTaslak.docx
@@ -305,7 +305,23 @@
           <w:sz w:val="20"/>
           <w:szCs w:val="20"/>
         </w:rPr>
-        <w:t>Bu makalede son zamanlarda yükselişe geçen e-ticaretin türkiye’de ki artışı ve yurtdışı ekonomileri ile karşılaştırılması ele alınmıştır. Genel bakış üstünden analiz yapılmış olup ileriye yönelik tahmin yapılabilmesi için zaman serisi ile regresyon analizi yapılmıştır.</w:t>
+        <w:t xml:space="preserve">Bu makalede son zamanlarda yükselişe geçen e-ticaretin türkiye’de ki artışı ve yurtdışı ekonomileri ile karşılaştırılması ele alınmıştır. Genel bakış üstünden </w:t>
+      </w:r>
+      <w:r>
+        <w:rPr>
+          <w:rFonts w:ascii="Times New Roman" w:hAnsi="Times New Roman"/>
+          <w:sz w:val="20"/>
+          <w:szCs w:val="20"/>
+        </w:rPr>
+        <w:t xml:space="preserve">istatistiksel </w:t>
+      </w:r>
+      <w:r>
+        <w:rPr>
+          <w:rFonts w:ascii="Times New Roman" w:hAnsi="Times New Roman"/>
+          <w:sz w:val="20"/>
+          <w:szCs w:val="20"/>
+        </w:rPr>
+        <w:t>analiz yapılmış olup ileriye yönelik tahmin yapılabilmesi için zaman serisi ile regresyon analizi yapılmıştır.</w:t>
       </w:r>
     </w:p>
     <w:p>
@@ -1486,6 +1502,16 @@
           <w:sz w:val="20"/>
           <w:szCs w:val="20"/>
         </w:rPr>
+        <w:t xml:space="preserve">2.1. </w:t>
+      </w:r>
+      <w:r>
+        <w:rPr>
+          <w:rFonts w:ascii="Times New Roman" w:hAnsi="Times New Roman"/>
+          <w:b/>
+          <w:bCs/>
+          <w:sz w:val="20"/>
+          <w:szCs w:val="20"/>
+        </w:rPr>
         <w:t>Veri seti</w:t>
       </w:r>
     </w:p>
@@ -1673,6 +1699,69 @@
     </w:p>
     <w:p>
       <w:pPr>
+        <w:pStyle w:val="ListParagraph"/>
+        <w:numPr>
+          <w:ilvl w:val="0"/>
+          <w:numId w:val="3"/>
+        </w:numPr>
+        <w:jc w:val="both"/>
+        <w:rPr>
+          <w:rFonts w:ascii="Times New Roman" w:hAnsi="Times New Roman"/>
+          <w:sz w:val="20"/>
+          <w:szCs w:val="20"/>
+        </w:rPr>
+      </w:pPr>
+      <w:r>
+        <w:rPr>
+          <w:rFonts w:ascii="Times New Roman" w:hAnsi="Times New Roman"/>
+          <w:sz w:val="20"/>
+          <w:szCs w:val="20"/>
+        </w:rPr>
+        <w:t>Veri set</w:t>
+      </w:r>
+      <w:r>
+        <w:rPr>
+          <w:rFonts w:ascii="Times New Roman" w:hAnsi="Times New Roman"/>
+          <w:sz w:val="20"/>
+          <w:szCs w:val="20"/>
+        </w:rPr>
+        <w:t>leri</w:t>
+      </w:r>
+      <w:r>
+        <w:rPr>
+          <w:rFonts w:ascii="Times New Roman" w:hAnsi="Times New Roman"/>
+          <w:sz w:val="20"/>
+          <w:szCs w:val="20"/>
+        </w:rPr>
+        <w:t xml:space="preserve"> gözlem tarihi ve tarihe bağlı</w:t>
+      </w:r>
+      <w:r>
+        <w:rPr>
+          <w:rFonts w:ascii="Times New Roman" w:hAnsi="Times New Roman"/>
+          <w:sz w:val="20"/>
+          <w:szCs w:val="20"/>
+        </w:rPr>
+        <w:t xml:space="preserve"> toplam </w:t>
+      </w:r>
+      <w:r>
+        <w:rPr>
+          <w:rFonts w:ascii="Times New Roman" w:hAnsi="Times New Roman"/>
+          <w:sz w:val="20"/>
+          <w:szCs w:val="20"/>
+        </w:rPr>
+        <w:t xml:space="preserve">e-ticaret </w:t>
+      </w:r>
+      <w:r>
+        <w:rPr>
+          <w:rFonts w:ascii="Times New Roman" w:hAnsi="Times New Roman"/>
+          <w:sz w:val="20"/>
+          <w:szCs w:val="20"/>
+        </w:rPr>
+        <w:t>satışlarını barındırmaktadır</w:t>
+      </w:r>
+    </w:p>
+    <w:p>
+      <w:pPr>
         <w:pStyle w:val="Heading3"/>
         <w:rPr>
           <w:sz w:val="20"/>
@@ -1684,7 +1773,14 @@
           <w:sz w:val="20"/>
           <w:szCs w:val="20"/>
         </w:rPr>
-        <w:t>Başlıklar</w:t>
+        <w:t>Veri Seti Analiz</w:t>
+      </w:r>
+      <w:r>
+        <w:rPr>
+          <w:sz w:val="20"/>
+          <w:szCs w:val="20"/>
+        </w:rPr>
+        <w:t xml:space="preserve"> Yöntemi</w:t>
       </w:r>
     </w:p>
     <w:p>
@@ -1703,103 +1799,92 @@
           <w:sz w:val="20"/>
           <w:szCs w:val="20"/>
         </w:rPr>
-        <w:t>Bölüm başlıkları kalın</w:t>
-      </w:r>
-      <w:r>
-        <w:rPr>
-          <w:rFonts w:ascii="Times New Roman" w:hAnsi="Times New Roman"/>
-          <w:sz w:val="20"/>
-          <w:szCs w:val="20"/>
-        </w:rPr>
-        <w:t xml:space="preserve"> ve ortalanmış olmalı, başlığın tamamı</w:t>
-      </w:r>
-      <w:r>
-        <w:rPr>
-          <w:rFonts w:ascii="Times New Roman" w:hAnsi="Times New Roman"/>
-          <w:sz w:val="20"/>
-          <w:szCs w:val="20"/>
-        </w:rPr>
-        <w:t xml:space="preserve"> </w:t>
-      </w:r>
-      <w:r>
-        <w:rPr>
-          <w:rFonts w:ascii="Times New Roman" w:hAnsi="Times New Roman"/>
-          <w:sz w:val="20"/>
-          <w:szCs w:val="20"/>
-        </w:rPr>
-        <w:t xml:space="preserve">büyük </w:t>
-      </w:r>
-      <w:r>
-        <w:rPr>
-          <w:rFonts w:ascii="Times New Roman" w:hAnsi="Times New Roman"/>
-          <w:sz w:val="20"/>
-          <w:szCs w:val="20"/>
-        </w:rPr>
-        <w:t>harfler</w:t>
-      </w:r>
-      <w:r>
-        <w:rPr>
-          <w:rFonts w:ascii="Times New Roman" w:hAnsi="Times New Roman"/>
-          <w:sz w:val="20"/>
-          <w:szCs w:val="20"/>
-        </w:rPr>
-        <w:t xml:space="preserve"> ile yazılmalıdır</w:t>
-      </w:r>
-      <w:r>
-        <w:rPr>
-          <w:rFonts w:ascii="Times New Roman" w:hAnsi="Times New Roman"/>
-          <w:sz w:val="20"/>
-          <w:szCs w:val="20"/>
-        </w:rPr>
-        <w:t>. Alt başlıklar</w:t>
-      </w:r>
-      <w:r>
-        <w:rPr>
-          <w:rFonts w:ascii="Times New Roman" w:hAnsi="Times New Roman"/>
-          <w:sz w:val="20"/>
-          <w:szCs w:val="20"/>
-        </w:rPr>
-        <w:t>da ise sadece kelimelerin baş harfleri büyük, diğerleri küçük harfle ve sola</w:t>
-      </w:r>
-      <w:r>
-        <w:rPr>
-          <w:rFonts w:ascii="Times New Roman" w:hAnsi="Times New Roman"/>
-          <w:sz w:val="20"/>
-          <w:szCs w:val="20"/>
-        </w:rPr>
-        <w:t xml:space="preserve"> dayalı olarak yazılmalıdır. Alt başlıkların altındaki diğer başlıklar da alt başlıklarla aynı formatta yalnız italik harflerle </w:t>
-      </w:r>
-      <w:r>
-        <w:rPr>
-          <w:rFonts w:ascii="Times New Roman" w:hAnsi="Times New Roman"/>
-          <w:sz w:val="20"/>
-          <w:szCs w:val="20"/>
-        </w:rPr>
-        <w:t xml:space="preserve">ve </w:t>
-      </w:r>
-      <w:r>
-        <w:rPr>
-          <w:rFonts w:ascii="Times New Roman" w:hAnsi="Times New Roman"/>
-          <w:sz w:val="20"/>
-          <w:szCs w:val="20"/>
-        </w:rPr>
-        <w:t>kalınlaştırılmadan yazılmalıdır. Üç dereceden fazla başlık kullanılmamalıdır.</w:t>
+        <w:t xml:space="preserve">Proje amacı olarak </w:t>
+      </w:r>
+      <w:r>
+        <w:rPr>
+          <w:rFonts w:ascii="Times New Roman" w:hAnsi="Times New Roman"/>
+          <w:sz w:val="20"/>
+          <w:szCs w:val="20"/>
+        </w:rPr>
+        <w:t>iki varklık arasınd</w:t>
+      </w:r>
+      <w:r>
+        <w:rPr>
+          <w:rFonts w:ascii="Times New Roman" w:hAnsi="Times New Roman"/>
+          <w:sz w:val="20"/>
+          <w:szCs w:val="20"/>
+        </w:rPr>
+        <w:t>a bulunan farkların belirlenmesi için istatiktiksel fark analizi yapılmıştır. Fark analizi iki grup arasında varyans analizi gibi çalışmalar ile istatiksel farklılık analizi yapılmasıdır.</w:t>
+      </w:r>
+    </w:p>
+    <w:p>
+      <w:pPr>
+        <w:pStyle w:val="Heading3"/>
+      </w:pPr>
+      <w:r>
+        <w:t>Tahmin Analizi</w:t>
+      </w:r>
+    </w:p>
+    <w:p>
+      <w:pPr>
+        <w:rPr>
+          <w:rFonts w:ascii="Times New Roman" w:hAnsi="Times New Roman"/>
+          <w:sz w:val="20"/>
+          <w:szCs w:val="20"/>
+        </w:rPr>
+      </w:pPr>
+      <w:r>
+        <w:rPr>
+          <w:rFonts w:ascii="Times New Roman" w:hAnsi="Times New Roman"/>
+          <w:sz w:val="20"/>
+          <w:szCs w:val="20"/>
+        </w:rPr>
+        <w:t>Belirli değişkenler doğrultusunda ileri zamanlı tahmin yapılabilmesi için yapılan analizdir.</w:t>
+      </w:r>
+      <w:r>
+        <w:rPr>
+          <w:rFonts w:ascii="Times New Roman" w:hAnsi="Times New Roman"/>
+          <w:sz w:val="20"/>
+          <w:szCs w:val="20"/>
+        </w:rPr>
+        <w:t xml:space="preserve"> Bir bağımlı ve bağımsız değişken arasında </w:t>
+      </w:r>
+      <w:r>
+        <w:rPr>
+          <w:rFonts w:ascii="Times New Roman" w:hAnsi="Times New Roman"/>
+          <w:sz w:val="20"/>
+          <w:szCs w:val="20"/>
+        </w:rPr>
+        <w:t>bulunan ilişki ile ileriye yönelik regresyon analizi yapılır.</w:t>
       </w:r>
     </w:p>
     <w:p>
       <w:pPr>
         <w:pStyle w:val="Heading2"/>
-        <w:rPr>
-          <w:sz w:val="20"/>
-          <w:szCs w:val="20"/>
-        </w:rPr>
-      </w:pPr>
-      <w:r>
-        <w:rPr>
-          <w:sz w:val="20"/>
-          <w:szCs w:val="20"/>
-        </w:rPr>
-        <w:t>Yazı Tipi</w:t>
+        <w:numPr>
+          <w:ilvl w:val="0"/>
+          <w:numId w:val="0"/>
+        </w:numPr>
+        <w:ind w:left="360" w:hanging="360"/>
+        <w:rPr>
+          <w:sz w:val="20"/>
+          <w:szCs w:val="20"/>
+        </w:rPr>
+      </w:pPr>
+      <w:r>
+        <w:rPr>
+          <w:sz w:val="20"/>
+          <w:szCs w:val="20"/>
+        </w:rPr>
+        <w:t xml:space="preserve">2.2. </w:t>
+      </w:r>
+      <w:r>
+        <w:rPr>
+          <w:sz w:val="20"/>
+          <w:szCs w:val="20"/>
+        </w:rPr>
+        <w:t>Görselleştirme Yöntemleri</w:t>
       </w:r>
     </w:p>
     <w:p>
@@ -1818,23 +1903,15 @@
           <w:sz w:val="20"/>
           <w:szCs w:val="20"/>
         </w:rPr>
-        <w:t>Ana metin için Times New Roman yazı tipi kullanılmalıdır. Önerilen karakter boyutu ve aynı zamanda kullanılabilecek en küçük boyut 9’dur. Özel durumlarda diğer yazı karakterleri de kullanılabilir. En son PDF dosyasını oluştururken bütün yazı karakterlerinin eklenmesi unutulmamalıdır.</w:t>
-      </w:r>
-    </w:p>
-    <w:p>
-      <w:pPr>
-        <w:pStyle w:val="Heading2"/>
-        <w:rPr>
-          <w:sz w:val="20"/>
-          <w:szCs w:val="20"/>
-        </w:rPr>
-      </w:pPr>
-      <w:r>
-        <w:rPr>
-          <w:sz w:val="20"/>
-          <w:szCs w:val="20"/>
-        </w:rPr>
-        <w:t>Şekiller</w:t>
+        <w:t>Analiz sonrası elde edilen verilerin sunulabilmesi için anlamlı bir hale getirilip veriyi en iyi şekilde göstermeyi amaçlayan grafik veya yazılı anlatı</w:t>
+      </w:r>
+      <w:r>
+        <w:rPr>
+          <w:rFonts w:ascii="Times New Roman" w:hAnsi="Times New Roman"/>
+          <w:sz w:val="20"/>
+          <w:szCs w:val="20"/>
+        </w:rPr>
+        <w:t>larak gerekli açıklamalar yapılır.</w:t>
       </w:r>
     </w:p>
     <w:p>
@@ -1853,94 +1930,28 @@
           <w:sz w:val="20"/>
           <w:szCs w:val="20"/>
         </w:rPr>
-        <w:t>Bütün şekiller sütuna (veya şekil iki sütunu da kaplıyorsa sayfaya) göre ortalanmalıdır. Şekillerin başlıkları her şeklin altına yazılmalı ve Şekil 1’de gösterilen düzende olmalıdır.</w:t>
-      </w:r>
-    </w:p>
-    <w:p>
-      <w:pPr>
-        <w:spacing w:line="240" w:lineRule="auto"/>
-        <w:jc w:val="center"/>
-        <w:rPr>
-          <w:rFonts w:ascii="Times New Roman" w:hAnsi="Times New Roman"/>
-          <w:sz w:val="20"/>
-          <w:szCs w:val="20"/>
-        </w:rPr>
-      </w:pPr>
-      <w:r>
-        <w:rPr>
-          <w:rFonts w:ascii="Times New Roman" w:hAnsi="Times New Roman"/>
-          <w:noProof/>
-          <w:sz w:val="20"/>
-          <w:szCs w:val="20"/>
-          <w:lang w:eastAsia="tr-TR"/>
-        </w:rPr>
-        <w:drawing>
-          <wp:inline distT="0" distB="0" distL="0" distR="0" wp14:anchorId="07BA316C" wp14:editId="0D06A1A1">
-            <wp:extent cx="1492250" cy="556260"/>
-            <wp:effectExtent l="0" t="0" r="0" b="0"/>
-            <wp:docPr id="1" name="Resim 8"/>
-            <wp:cNvGraphicFramePr>
-              <a:graphicFrameLocks xmlns:a="http://schemas.openxmlformats.org/drawingml/2006/main" noChangeAspect="1"/>
-            </wp:cNvGraphicFramePr>
-            <a:graphic xmlns:a="http://schemas.openxmlformats.org/drawingml/2006/main">
-              <a:graphicData uri="http://schemas.openxmlformats.org/drawingml/2006/picture">
-                <pic:pic xmlns:pic="http://schemas.openxmlformats.org/drawingml/2006/picture">
-                  <pic:nvPicPr>
-                    <pic:cNvPr id="0" name="Resim 8"/>
-                    <pic:cNvPicPr>
-                      <a:picLocks noChangeAspect="1" noChangeArrowheads="1"/>
-                    </pic:cNvPicPr>
-                  </pic:nvPicPr>
-                  <pic:blipFill>
-                    <a:blip r:embed="rId6">
-                      <a:extLst>
-                        <a:ext uri="{28A0092B-C50C-407E-A947-70E740481C1C}">
-                          <a14:useLocalDpi xmlns:a14="http://schemas.microsoft.com/office/drawing/2010/main" val="0"/>
-                        </a:ext>
-                      </a:extLst>
-                    </a:blip>
-                    <a:srcRect/>
-                    <a:stretch>
-                      <a:fillRect/>
-                    </a:stretch>
-                  </pic:blipFill>
-                  <pic:spPr bwMode="auto">
-                    <a:xfrm>
-                      <a:off x="0" y="0"/>
-                      <a:ext cx="1492250" cy="556260"/>
-                    </a:xfrm>
-                    <a:prstGeom prst="rect">
-                      <a:avLst/>
-                    </a:prstGeom>
-                    <a:noFill/>
-                    <a:ln>
-                      <a:noFill/>
-                    </a:ln>
-                  </pic:spPr>
-                </pic:pic>
-              </a:graphicData>
-            </a:graphic>
-          </wp:inline>
-        </w:drawing>
-      </w:r>
-    </w:p>
-    <w:p>
-      <w:pPr>
-        <w:spacing w:line="240" w:lineRule="auto"/>
-        <w:jc w:val="center"/>
-        <w:rPr>
-          <w:rFonts w:ascii="Times New Roman" w:hAnsi="Times New Roman"/>
-          <w:sz w:val="20"/>
-          <w:szCs w:val="20"/>
-        </w:rPr>
-      </w:pPr>
-      <w:r>
-        <w:rPr>
-          <w:rFonts w:ascii="Times New Roman" w:hAnsi="Times New Roman"/>
-          <w:sz w:val="20"/>
-          <w:szCs w:val="20"/>
-        </w:rPr>
-        <w:t>Şekil 1: Bir şekil örneği.</w:t>
+        <w:t>Fark analizi doğrultusunda genel olarak iki nesne arasında karşılaştırma ve ileriye yönelik tahmin için pasta ve çizgi grafiği kullanılmıştır.</w:t>
+      </w:r>
+    </w:p>
+    <w:p>
+      <w:pPr>
+        <w:pStyle w:val="Heading2"/>
+        <w:numPr>
+          <w:ilvl w:val="0"/>
+          <w:numId w:val="0"/>
+        </w:numPr>
+        <w:ind w:left="360" w:hanging="360"/>
+        <w:rPr>
+          <w:sz w:val="20"/>
+          <w:szCs w:val="20"/>
+        </w:rPr>
+      </w:pPr>
+      <w:r>
+        <w:rPr>
+          <w:sz w:val="20"/>
+          <w:szCs w:val="20"/>
+        </w:rPr>
+        <w:t>2.3. İleriye Yönelik Tahmin Analizi</w:t>
       </w:r>
     </w:p>
     <w:p>
@@ -1959,31 +1970,31 @@
           <w:sz w:val="20"/>
           <w:szCs w:val="20"/>
         </w:rPr>
-        <w:t xml:space="preserve">Şekiller koyu veya renkli bölgeler içeriyorsa, yüksek kaliteli, renksiz lazer yazıcılarda düzgün basılabilir olup olmadığı kontrol edilmelidir. Bildiri </w:t>
-      </w:r>
-      <w:r>
-        <w:rPr>
-          <w:rFonts w:ascii="Times New Roman" w:hAnsi="Times New Roman"/>
-          <w:sz w:val="20"/>
-          <w:szCs w:val="20"/>
-        </w:rPr>
-        <w:t xml:space="preserve">metninde kullanılan şekiller gri tonda, sadece imgeler renkli tonda olabilir. </w:t>
-      </w:r>
-    </w:p>
-    <w:p>
-      <w:pPr>
-        <w:pStyle w:val="Heading2"/>
-        <w:rPr>
-          <w:sz w:val="20"/>
-          <w:szCs w:val="20"/>
-        </w:rPr>
-      </w:pPr>
-      <w:r>
-        <w:rPr>
-          <w:sz w:val="20"/>
-          <w:szCs w:val="20"/>
-        </w:rPr>
-        <w:t>Çizelgeler</w:t>
+        <w:t>İleriye yönelik tahmin</w:t>
+      </w:r>
+      <w:r>
+        <w:rPr>
+          <w:rFonts w:ascii="Times New Roman" w:hAnsi="Times New Roman"/>
+          <w:sz w:val="20"/>
+          <w:szCs w:val="20"/>
+        </w:rPr>
+        <w:t xml:space="preserve"> zamana bağlı </w:t>
+      </w:r>
+      <w:r>
+        <w:rPr>
+          <w:rFonts w:ascii="Times New Roman" w:hAnsi="Times New Roman"/>
+          <w:sz w:val="20"/>
+          <w:szCs w:val="20"/>
+        </w:rPr>
+        <w:t xml:space="preserve">artış ve azalış üzerinden önceki tarihlerde piyasa hacmi bilgisi üzerinden regresyon analizi yaparak zaman serisi tahmini yapmaktadır. Finansal alanda genel olarak birden fazla değişekene bağlı olarak ileriye yönelik </w:t>
+      </w:r>
+      <w:r>
+        <w:rPr>
+          <w:rFonts w:ascii="Times New Roman" w:hAnsi="Times New Roman"/>
+          <w:sz w:val="20"/>
+          <w:szCs w:val="20"/>
+        </w:rPr>
+        <w:t>karar alınması veya bağlı etkenlerin bulunması gibi konularda kullanılır.</w:t>
       </w:r>
     </w:p>
     <w:p>
@@ -2002,7 +2013,15 @@
           <w:sz w:val="20"/>
           <w:szCs w:val="20"/>
         </w:rPr>
-        <w:t>Bir çizelge örneği Çizelge 1’de verilmiştir. Tipine ve kullanım amacına göre değişik bazı çizelgeler de kullanılabilir. Çizelgenin başlığı çizelgenin üstünde olmalıdır.</w:t>
+        <w:t>Piyasa hacmi içine Türkiye içinde yapılan işlemler bulunmaktadır,</w:t>
+      </w:r>
+      <w:r>
+        <w:rPr>
+          <w:rFonts w:ascii="Times New Roman" w:hAnsi="Times New Roman"/>
+          <w:sz w:val="20"/>
+          <w:szCs w:val="20"/>
+        </w:rPr>
+        <w:t xml:space="preserve"> işlemler çizelge 1 de belirtildiği gibi ayrılmaktadır. Satış tutarları toplamı genel piyasa hacim büyüklüğünü belirler.</w:t>
       </w:r>
     </w:p>
     <w:p>
@@ -2597,7 +2616,7 @@
           <w:sz w:val="24"/>
           <w:szCs w:val="24"/>
         </w:rPr>
-        <w:t>SONUÇLAR</w:t>
+        <w:t>LİTERATÜR ARAŞTIRMASI</w:t>
       </w:r>
     </w:p>
     <w:p>
@@ -2606,41 +2625,83 @@
         <w:jc w:val="both"/>
         <w:rPr>
           <w:rFonts w:ascii="Times New Roman" w:hAnsi="Times New Roman"/>
-          <w:sz w:val="20"/>
-          <w:szCs w:val="20"/>
-        </w:rPr>
-      </w:pPr>
-      <w:r>
-        <w:rPr>
-          <w:rFonts w:ascii="Times New Roman" w:hAnsi="Times New Roman"/>
-          <w:sz w:val="20"/>
-          <w:szCs w:val="20"/>
-        </w:rPr>
-        <w:t xml:space="preserve">Bu taslağı </w:t>
-      </w:r>
-      <w:r>
-        <w:rPr>
-          <w:rFonts w:ascii="Times New Roman" w:hAnsi="Times New Roman"/>
-          <w:sz w:val="20"/>
-          <w:szCs w:val="20"/>
-        </w:rPr>
-        <w:t>sempozyumun</w:t>
-      </w:r>
-      <w:r>
-        <w:rPr>
-          <w:rFonts w:ascii="Times New Roman" w:hAnsi="Times New Roman"/>
-          <w:sz w:val="20"/>
-          <w:szCs w:val="20"/>
-        </w:rPr>
-        <w:t xml:space="preserve"> web sayfasında bulabilirsiniz. http://</w:t>
-      </w:r>
-      <w:r>
-        <w:rPr>
-          <w:rFonts w:ascii="Times New Roman" w:hAnsi="Times New Roman"/>
-          <w:sz w:val="20"/>
-          <w:szCs w:val="20"/>
-        </w:rPr>
-        <w:t>www.yeksem.org</w:t>
+          <w:b/>
+          <w:bCs/>
+          <w:sz w:val="20"/>
+          <w:szCs w:val="20"/>
+        </w:rPr>
+      </w:pPr>
+      <w:r>
+        <w:rPr>
+          <w:rFonts w:ascii="Times New Roman" w:hAnsi="Times New Roman"/>
+          <w:b/>
+          <w:bCs/>
+          <w:sz w:val="20"/>
+          <w:szCs w:val="20"/>
+        </w:rPr>
+        <w:t>3.</w:t>
+      </w:r>
+      <w:r>
+        <w:rPr>
+          <w:rFonts w:ascii="Times New Roman" w:hAnsi="Times New Roman"/>
+          <w:b/>
+          <w:bCs/>
+          <w:sz w:val="20"/>
+          <w:szCs w:val="20"/>
+        </w:rPr>
+        <w:t xml:space="preserve">1 </w:t>
+      </w:r>
+      <w:r>
+        <w:rPr>
+          <w:rFonts w:ascii="Times New Roman" w:hAnsi="Times New Roman"/>
+          <w:b/>
+          <w:bCs/>
+          <w:sz w:val="20"/>
+          <w:szCs w:val="20"/>
+        </w:rPr>
+        <w:t>Türkiye’de E-Ticaretin Gelişimi</w:t>
+      </w:r>
+    </w:p>
+    <w:p>
+      <w:pPr>
+        <w:rPr>
+          <w:rFonts w:ascii="Times New Roman" w:hAnsi="Times New Roman"/>
+          <w:sz w:val="20"/>
+          <w:szCs w:val="20"/>
+        </w:rPr>
+      </w:pPr>
+      <w:r>
+        <w:rPr>
+          <w:rFonts w:ascii="Times New Roman" w:hAnsi="Times New Roman"/>
+          <w:sz w:val="20"/>
+          <w:szCs w:val="20"/>
+        </w:rPr>
+        <w:t xml:space="preserve">Türkiye’de ilk internet kullanımı 12 Nisan 1993 tarihinde gerçekleşmiştir. O dönem ABD'nin Türkiye'ye kiraladığı internet sadece tek bir hat üzerinden çalışıyordu. Bu internetin ilk olarak Orta Doğu Teknik Üniversitesi’nde kullanıldığı ve daha sonra 1994 yılında Ege Üniversitesi’nden 64 KB/s hızla bağlantı sağlandığı bilinmektedir. Yaşanan gelişmelerle beraber akademik alanda üniversiteler </w:t>
+      </w:r>
+      <w:r>
+        <w:rPr>
+          <w:rFonts w:ascii="Times New Roman" w:hAnsi="Times New Roman"/>
+          <w:sz w:val="20"/>
+          <w:szCs w:val="20"/>
+        </w:rPr>
+        <w:lastRenderedPageBreak/>
+        <w:t>arası iletişim sağlanması için Ulusal Akademik Ağ (ULAKNET) çalıştırılmaya başlanmıştır. ULAKNET sayesinde üniversiteler arası yaşanan iletişim problemlerinin engellenmesi hedeflemiştir. Daha sonraki süreçte internetin diğer üniversiteler tarafından da kullanılmaya başlanması ve teknolojik altyapının da gelişmesiyle beraber internetin Türkiye'de kullanılması daha yaygın bir hal almıştır</w:t>
+      </w:r>
+      <w:r>
+        <w:rPr>
+          <w:rFonts w:ascii="Times New Roman" w:hAnsi="Times New Roman"/>
+          <w:sz w:val="20"/>
+          <w:szCs w:val="20"/>
+        </w:rPr>
+        <w:t>.</w:t>
+      </w:r>
+      <w:r>
+        <w:rPr>
+          <w:rFonts w:ascii="Times New Roman" w:hAnsi="Times New Roman"/>
+          <w:sz w:val="20"/>
+          <w:szCs w:val="20"/>
+        </w:rPr>
+        <w:t xml:space="preserve"> Tüm bu gelişmelerden sonra Türkiye'de yapılan ilk e-ticaret faaliyetinin Remzi Kitabevi'nin 1997 yılında yayınladığı e-dükkanı olduğu bilinmektedir. Bu yıllarda bilgi ve iletişim teknolojilerinin yeterince gelişmemiş olması ve yazılım maliyetlerinin dönem için çok yüksek olmasından ötürü e-ticaret sistemleri genellikle bankalar ve diğer büyük ölçekli firmalar tarafından kullanılabilmiştir.</w:t>
       </w:r>
     </w:p>
     <w:p>
@@ -2699,7 +2760,6 @@
           <w:sz w:val="24"/>
           <w:szCs w:val="24"/>
         </w:rPr>
-        <w:lastRenderedPageBreak/>
         <w:t>KAYNAKLAR</w:t>
       </w:r>
     </w:p>
@@ -3156,6 +3216,119 @@
     </w:lvl>
   </w:abstractNum>
   <w:abstractNum w:abstractNumId="2" w15:restartNumberingAfterBreak="0">
+    <w:nsid w:val="3EA75420"/>
+    <w:multiLevelType w:val="multilevel"/>
+    <w:tmpl w:val="12128FF4"/>
+    <w:lvl w:ilvl="0">
+      <w:start w:val="2"/>
+      <w:numFmt w:val="decimal"/>
+      <w:lvlText w:val="%1."/>
+      <w:lvlJc w:val="left"/>
+      <w:pPr>
+        <w:ind w:left="360" w:hanging="360"/>
+      </w:pPr>
+      <w:rPr>
+        <w:rFonts w:hint="default"/>
+      </w:rPr>
+    </w:lvl>
+    <w:lvl w:ilvl="1">
+      <w:start w:val="2"/>
+      <w:numFmt w:val="decimal"/>
+      <w:lvlText w:val="%1.%2."/>
+      <w:lvlJc w:val="left"/>
+      <w:pPr>
+        <w:ind w:left="360" w:hanging="360"/>
+      </w:pPr>
+      <w:rPr>
+        <w:rFonts w:hint="default"/>
+      </w:rPr>
+    </w:lvl>
+    <w:lvl w:ilvl="2">
+      <w:start w:val="1"/>
+      <w:numFmt w:val="decimal"/>
+      <w:lvlText w:val="%1.%2.%3."/>
+      <w:lvlJc w:val="left"/>
+      <w:pPr>
+        <w:ind w:left="720" w:hanging="720"/>
+      </w:pPr>
+      <w:rPr>
+        <w:rFonts w:hint="default"/>
+      </w:rPr>
+    </w:lvl>
+    <w:lvl w:ilvl="3">
+      <w:start w:val="1"/>
+      <w:numFmt w:val="decimal"/>
+      <w:lvlText w:val="%1.%2.%3.%4."/>
+      <w:lvlJc w:val="left"/>
+      <w:pPr>
+        <w:ind w:left="720" w:hanging="720"/>
+      </w:pPr>
+      <w:rPr>
+        <w:rFonts w:hint="default"/>
+      </w:rPr>
+    </w:lvl>
+    <w:lvl w:ilvl="4">
+      <w:start w:val="1"/>
+      <w:numFmt w:val="decimal"/>
+      <w:lvlText w:val="%1.%2.%3.%4.%5."/>
+      <w:lvlJc w:val="left"/>
+      <w:pPr>
+        <w:ind w:left="1080" w:hanging="1080"/>
+      </w:pPr>
+      <w:rPr>
+        <w:rFonts w:hint="default"/>
+      </w:rPr>
+    </w:lvl>
+    <w:lvl w:ilvl="5">
+      <w:start w:val="1"/>
+      <w:numFmt w:val="decimal"/>
+      <w:lvlText w:val="%1.%2.%3.%4.%5.%6."/>
+      <w:lvlJc w:val="left"/>
+      <w:pPr>
+        <w:ind w:left="1080" w:hanging="1080"/>
+      </w:pPr>
+      <w:rPr>
+        <w:rFonts w:hint="default"/>
+      </w:rPr>
+    </w:lvl>
+    <w:lvl w:ilvl="6">
+      <w:start w:val="1"/>
+      <w:numFmt w:val="decimal"/>
+      <w:lvlText w:val="%1.%2.%3.%4.%5.%6.%7."/>
+      <w:lvlJc w:val="left"/>
+      <w:pPr>
+        <w:ind w:left="1080" w:hanging="1080"/>
+      </w:pPr>
+      <w:rPr>
+        <w:rFonts w:hint="default"/>
+      </w:rPr>
+    </w:lvl>
+    <w:lvl w:ilvl="7">
+      <w:start w:val="1"/>
+      <w:numFmt w:val="decimal"/>
+      <w:lvlText w:val="%1.%2.%3.%4.%5.%6.%7.%8."/>
+      <w:lvlJc w:val="left"/>
+      <w:pPr>
+        <w:ind w:left="1440" w:hanging="1440"/>
+      </w:pPr>
+      <w:rPr>
+        <w:rFonts w:hint="default"/>
+      </w:rPr>
+    </w:lvl>
+    <w:lvl w:ilvl="8">
+      <w:start w:val="1"/>
+      <w:numFmt w:val="decimal"/>
+      <w:lvlText w:val="%1.%2.%3.%4.%5.%6.%7.%8.%9."/>
+      <w:lvlJc w:val="left"/>
+      <w:pPr>
+        <w:ind w:left="1440" w:hanging="1440"/>
+      </w:pPr>
+      <w:rPr>
+        <w:rFonts w:hint="default"/>
+      </w:rPr>
+    </w:lvl>
+  </w:abstractNum>
+  <w:abstractNum w:abstractNumId="3" w15:restartNumberingAfterBreak="0">
     <w:nsid w:val="43F41A77"/>
     <w:multiLevelType w:val="multilevel"/>
     <w:tmpl w:val="6590DBEA"/>
@@ -3274,7 +3447,7 @@
       </w:rPr>
     </w:lvl>
   </w:abstractNum>
-  <w:abstractNum w:abstractNumId="3" w15:restartNumberingAfterBreak="0">
+  <w:abstractNum w:abstractNumId="4" w15:restartNumberingAfterBreak="0">
     <w:nsid w:val="457150B9"/>
     <w:multiLevelType w:val="hybridMultilevel"/>
     <w:tmpl w:val="11A65EA2"/>
@@ -3360,7 +3533,7 @@
       </w:pPr>
     </w:lvl>
   </w:abstractNum>
-  <w:abstractNum w:abstractNumId="4" w15:restartNumberingAfterBreak="0">
+  <w:abstractNum w:abstractNumId="5" w15:restartNumberingAfterBreak="0">
     <w:nsid w:val="4DE108BE"/>
     <w:multiLevelType w:val="hybridMultilevel"/>
     <w:tmpl w:val="1E68E74A"/>
@@ -3473,7 +3646,7 @@
       </w:rPr>
     </w:lvl>
   </w:abstractNum>
-  <w:abstractNum w:abstractNumId="5" w15:restartNumberingAfterBreak="0">
+  <w:abstractNum w:abstractNumId="6" w15:restartNumberingAfterBreak="0">
     <w:nsid w:val="5ADF555A"/>
     <w:multiLevelType w:val="hybridMultilevel"/>
     <w:tmpl w:val="95F44F74"/>
@@ -3565,7 +3738,7 @@
       </w:pPr>
     </w:lvl>
   </w:abstractNum>
-  <w:abstractNum w:abstractNumId="6" w15:restartNumberingAfterBreak="0">
+  <w:abstractNum w:abstractNumId="7" w15:restartNumberingAfterBreak="0">
     <w:nsid w:val="7BFA78E0"/>
     <w:multiLevelType w:val="hybridMultilevel"/>
     <w:tmpl w:val="0DDAA5EE"/>
@@ -3651,7 +3824,7 @@
       </w:pPr>
     </w:lvl>
   </w:abstractNum>
-  <w:abstractNum w:abstractNumId="7" w15:restartNumberingAfterBreak="0">
+  <w:abstractNum w:abstractNumId="8" w15:restartNumberingAfterBreak="0">
     <w:nsid w:val="7F32023B"/>
     <w:multiLevelType w:val="hybridMultilevel"/>
     <w:tmpl w:val="71E4AC40"/>
@@ -3742,16 +3915,16 @@
     </w:lvl>
   </w:abstractNum>
   <w:num w:numId="1">
+    <w:abstractNumId w:val="4"/>
+  </w:num>
+  <w:num w:numId="2">
     <w:abstractNumId w:val="3"/>
   </w:num>
-  <w:num w:numId="2">
-    <w:abstractNumId w:val="2"/>
-  </w:num>
   <w:num w:numId="3">
-    <w:abstractNumId w:val="4"/>
+    <w:abstractNumId w:val="5"/>
   </w:num>
   <w:num w:numId="4">
-    <w:abstractNumId w:val="5"/>
+    <w:abstractNumId w:val="6"/>
   </w:num>
   <w:num w:numId="5">
     <w:abstractNumId w:val="0"/>
@@ -3763,10 +3936,22 @@
     <w:abstractNumId w:val="1"/>
   </w:num>
   <w:num w:numId="8">
+    <w:abstractNumId w:val="8"/>
+  </w:num>
+  <w:num w:numId="9">
     <w:abstractNumId w:val="7"/>
   </w:num>
-  <w:num w:numId="9">
-    <w:abstractNumId w:val="6"/>
+  <w:num w:numId="10">
+    <w:abstractNumId w:val="2"/>
+  </w:num>
+  <w:num w:numId="11">
+    <w:abstractNumId w:val="3"/>
+    <w:lvlOverride w:ilvl="0">
+      <w:startOverride w:val="2"/>
+    </w:lvlOverride>
+    <w:lvlOverride w:ilvl="1">
+      <w:startOverride w:val="2"/>
+    </w:lvlOverride>
   </w:num>
 </w:numbering>
 </file>

</xml_diff>